<commit_message>
Removed angularJS from interests because it has been awhile since doing anything with it
</commit_message>
<xml_diff>
--- a/Robert Toombs.docx
+++ b/Robert Toombs.docx
@@ -708,8 +708,6 @@
         </w:rPr>
         <w:t>,   GIT</w:t>
       </w:r>
-      <w:bookmarkStart w:id="0" w:name="_GoBack"/>
-      <w:bookmarkEnd w:id="0"/>
     </w:p>
     <w:p>
       <w:pPr>
@@ -2410,24 +2408,8 @@
         </w:rPr>
         <w:t xml:space="preserve">   </w:t>
       </w:r>
-      <w:proofErr w:type="spellStart"/>
-      <w:r>
-        <w:rPr>
-          <w:rFonts w:asciiTheme="minorHAnsi" w:hAnsiTheme="minorHAnsi"/>
-          <w:sz w:val="20"/>
-          <w:szCs w:val="22"/>
-        </w:rPr>
-        <w:t>AngularJS</w:t>
-      </w:r>
-      <w:proofErr w:type="spellEnd"/>
-      <w:r>
-        <w:rPr>
-          <w:rFonts w:asciiTheme="minorHAnsi" w:hAnsiTheme="minorHAnsi"/>
-          <w:sz w:val="20"/>
-          <w:szCs w:val="22"/>
-        </w:rPr>
-        <w:t xml:space="preserve">,   </w:t>
-      </w:r>
+      <w:bookmarkStart w:id="0" w:name="_GoBack"/>
+      <w:bookmarkEnd w:id="0"/>
       <w:proofErr w:type="spellStart"/>
       <w:r>
         <w:rPr>

</xml_diff>